<commit_message>
added total hours and uploaded pdf version
</commit_message>
<xml_diff>
--- a/Documentation/Project3_PersonHourEstimate.docx
+++ b/Documentation/Project3_PersonHourEstimate.docx
@@ -122,13 +122,8 @@
             <w:tcW w:w="1431" w:type="dxa"/>
           </w:tcPr>
           <w:p>
-            <w:proofErr w:type="gramStart"/>
-            <w:r>
-              <w:t>Fibonacci  Sequence</w:t>
-            </w:r>
-            <w:proofErr w:type="gramEnd"/>
-            <w:r>
-              <w:t xml:space="preserve"> (EECS </w:t>
+            <w:r>
+              <w:t xml:space="preserve">Fibonacci  Sequence (EECS </w:t>
             </w:r>
             <w:r>
               <w:t>1</w:t>
@@ -283,15 +278,7 @@
           </w:p>
           <w:p>
             <w:r>
-              <w:t>(</w:t>
-            </w:r>
-            <w:proofErr w:type="spellStart"/>
-            <w:r>
-              <w:t>h:mm</w:t>
-            </w:r>
-            <w:proofErr w:type="spellEnd"/>
-            <w:r>
-              <w:t>) *</w:t>
+              <w:t>(h:mm) *</w:t>
             </w:r>
           </w:p>
         </w:tc>
@@ -980,15 +967,7 @@
           </w:tcPr>
           <w:p>
             <w:r>
-              <w:t>Category Total (</w:t>
-            </w:r>
-            <w:proofErr w:type="spellStart"/>
-            <w:r>
-              <w:t>h:mm</w:t>
-            </w:r>
-            <w:proofErr w:type="spellEnd"/>
-            <w:r>
-              <w:t>)</w:t>
+              <w:t>Category Total (h:mm)</w:t>
             </w:r>
           </w:p>
         </w:tc>
@@ -1071,6 +1050,23 @@
         <w:pStyle w:val="ListParagraph"/>
         <w:ind w:left="180"/>
       </w:pPr>
+      <w:r>
+        <w:t xml:space="preserve">Total Hours: </w:t>
+      </w:r>
+      <w:r>
+        <w:rPr>
+          <w:b/>
+          <w:bCs/>
+        </w:rPr>
+        <w:t>55.5</w:t>
+      </w:r>
+      <w:r>
+        <w:rPr>
+          <w:b/>
+          <w:bCs/>
+        </w:rPr>
+        <w:t xml:space="preserve"> h</w:t>
+      </w:r>
     </w:p>
     <w:p>
       <w:pPr>
@@ -1096,24 +1092,7 @@
         <w:ind w:left="180"/>
       </w:pPr>
     </w:p>
-    <w:p>
-      <w:pPr>
-        <w:pStyle w:val="ListParagraph"/>
-        <w:ind w:left="180"/>
-      </w:pPr>
-    </w:p>
-    <w:p>
-      <w:pPr>
-        <w:pStyle w:val="ListParagraph"/>
-        <w:ind w:left="180"/>
-      </w:pPr>
-    </w:p>
-    <w:p>
-      <w:pPr>
-        <w:pStyle w:val="ListParagraph"/>
-        <w:ind w:left="180"/>
-      </w:pPr>
-    </w:p>
+    <w:p/>
     <w:sectPr>
       <w:pgSz w:w="12240" w:h="15840"/>
       <w:pgMar w:top="1440" w:right="1440" w:bottom="1440" w:left="1440" w:header="720" w:footer="720" w:gutter="0"/>

</xml_diff>